<commit_message>
Add title page and table of contents
</commit_message>
<xml_diff>
--- a/src/Скелет диплома - копия.docx
+++ b/src/Скелет диплома - копия.docx
@@ -1,7 +1,1117 @@
 
 <file path=word/document.xml><?xml version="1.0" encoding="utf-8"?>
-<w:document xmlns:wpc="http://schemas.microsoft.com/office/word/2010/wordprocessingCanvas" xmlns:mc="http://schemas.openxmlformats.org/markup-compatibility/2006" xmlns:o="urn:schemas-microsoft-com:office:office" xmlns:r="http://schemas.openxmlformats.org/officeDocument/2006/relationships" xmlns:m="http://schemas.openxmlformats.org/officeDocument/2006/math" xmlns:v="urn:schemas-microsoft-com:vml" xmlns:wp14="http://schemas.microsoft.com/office/word/2010/wordprocessingDrawing" xmlns:wp="http://schemas.openxmlformats.org/drawingml/2006/wordprocessingDrawing" xmlns:w10="urn:schemas-microsoft-com:office:word" xmlns:w="http://schemas.openxmlformats.org/wordprocessingml/2006/main" xmlns:w14="http://schemas.microsoft.com/office/word/2010/wordml" xmlns:wpg="http://schemas.microsoft.com/office/word/2010/wordprocessingGroup" xmlns:wpi="http://schemas.microsoft.com/office/word/2010/wordprocessingInk" xmlns:wne="http://schemas.microsoft.com/office/word/2006/wordml" xmlns:wps="http://schemas.microsoft.com/office/word/2010/wordprocessingShape" mc:Ignorable="w14 wp14">
+<w:document xmlns:ve="http://schemas.openxmlformats.org/markup-compatibility/2006" xmlns:o="urn:schemas-microsoft-com:office:office" xmlns:r="http://schemas.openxmlformats.org/officeDocument/2006/relationships" xmlns:m="http://schemas.openxmlformats.org/officeDocument/2006/math" xmlns:v="urn:schemas-microsoft-com:vml" xmlns:wp="http://schemas.openxmlformats.org/drawingml/2006/wordprocessingDrawing" xmlns:w10="urn:schemas-microsoft-com:office:word" xmlns:w="http://schemas.openxmlformats.org/wordprocessingml/2006/main" xmlns:wne="http://schemas.microsoft.com/office/word/2006/wordml">
   <w:body>
+    <w:bookmarkStart w:id="0" w:name="_Toc514001265" w:displacedByCustomXml="next"/>
+    <w:sdt>
+      <w:sdtPr>
+        <w:id w:val="429197428"/>
+        <w:docPartObj>
+          <w:docPartGallery w:val="Table of Contents"/>
+          <w:docPartUnique/>
+        </w:docPartObj>
+      </w:sdtPr>
+      <w:sdtEndPr>
+        <w:rPr>
+          <w:rFonts w:ascii="Calibri" w:eastAsia="Calibri" w:hAnsi="Calibri" w:cs="Times New Roman"/>
+          <w:b w:val="0"/>
+          <w:bCs w:val="0"/>
+          <w:color w:val="auto"/>
+          <w:sz w:val="22"/>
+          <w:szCs w:val="22"/>
+        </w:rPr>
+      </w:sdtEndPr>
+      <w:sdtContent>
+        <w:p>
+          <w:pPr>
+            <w:pStyle w:val="a6"/>
+          </w:pPr>
+          <w:r>
+            <w:t>Оглавление</w:t>
+          </w:r>
+        </w:p>
+        <w:p>
+          <w:pPr>
+            <w:pStyle w:val="12"/>
+            <w:tabs>
+              <w:tab w:val="left" w:pos="440"/>
+              <w:tab w:val="right" w:leader="dot" w:pos="9345"/>
+            </w:tabs>
+            <w:rPr>
+              <w:noProof/>
+            </w:rPr>
+          </w:pPr>
+          <w:r>
+            <w:fldChar w:fldCharType="begin"/>
+          </w:r>
+          <w:r>
+            <w:instrText xml:space="preserve"> TOC \o "1-3" \h \z \u </w:instrText>
+          </w:r>
+          <w:r>
+            <w:fldChar w:fldCharType="separate"/>
+          </w:r>
+          <w:hyperlink w:anchor="_Toc515383502" w:history="1">
+            <w:r>
+              <w:rPr>
+                <w:rStyle w:val="a5"/>
+                <w:noProof/>
+              </w:rPr>
+              <w:t>1.</w:t>
+            </w:r>
+            <w:r>
+              <w:rPr>
+                <w:noProof/>
+              </w:rPr>
+              <w:tab/>
+            </w:r>
+            <w:r>
+              <w:rPr>
+                <w:rStyle w:val="a5"/>
+                <w:noProof/>
+              </w:rPr>
+              <w:t>Определения, обозначения и сокращения</w:t>
+            </w:r>
+            <w:r>
+              <w:rPr>
+                <w:noProof/>
+                <w:webHidden/>
+              </w:rPr>
+              <w:tab/>
+            </w:r>
+            <w:r>
+              <w:rPr>
+                <w:noProof/>
+                <w:webHidden/>
+              </w:rPr>
+              <w:fldChar w:fldCharType="begin"/>
+            </w:r>
+            <w:r>
+              <w:rPr>
+                <w:noProof/>
+                <w:webHidden/>
+              </w:rPr>
+              <w:instrText xml:space="preserve"> PAGEREF _Toc515383502 \h </w:instrText>
+            </w:r>
+            <w:r>
+              <w:rPr>
+                <w:noProof/>
+                <w:webHidden/>
+              </w:rPr>
+            </w:r>
+            <w:r>
+              <w:rPr>
+                <w:noProof/>
+                <w:webHidden/>
+              </w:rPr>
+              <w:fldChar w:fldCharType="separate"/>
+            </w:r>
+            <w:r>
+              <w:rPr>
+                <w:noProof/>
+                <w:webHidden/>
+              </w:rPr>
+              <w:t>1</w:t>
+            </w:r>
+            <w:r>
+              <w:rPr>
+                <w:noProof/>
+                <w:webHidden/>
+              </w:rPr>
+              <w:fldChar w:fldCharType="end"/>
+            </w:r>
+          </w:hyperlink>
+        </w:p>
+        <w:p>
+          <w:pPr>
+            <w:pStyle w:val="12"/>
+            <w:tabs>
+              <w:tab w:val="left" w:pos="440"/>
+              <w:tab w:val="right" w:leader="dot" w:pos="9345"/>
+            </w:tabs>
+            <w:rPr>
+              <w:noProof/>
+            </w:rPr>
+          </w:pPr>
+          <w:hyperlink w:anchor="_Toc515383503" w:history="1">
+            <w:r>
+              <w:rPr>
+                <w:rStyle w:val="a5"/>
+                <w:noProof/>
+              </w:rPr>
+              <w:t>2.</w:t>
+            </w:r>
+            <w:r>
+              <w:rPr>
+                <w:noProof/>
+              </w:rPr>
+              <w:tab/>
+            </w:r>
+            <w:r>
+              <w:rPr>
+                <w:rStyle w:val="a5"/>
+                <w:noProof/>
+              </w:rPr>
+              <w:t>Введение</w:t>
+            </w:r>
+            <w:r>
+              <w:rPr>
+                <w:noProof/>
+                <w:webHidden/>
+              </w:rPr>
+              <w:tab/>
+            </w:r>
+            <w:r>
+              <w:rPr>
+                <w:noProof/>
+                <w:webHidden/>
+              </w:rPr>
+              <w:fldChar w:fldCharType="begin"/>
+            </w:r>
+            <w:r>
+              <w:rPr>
+                <w:noProof/>
+                <w:webHidden/>
+              </w:rPr>
+              <w:instrText xml:space="preserve"> PAGEREF _Toc515383503 \h </w:instrText>
+            </w:r>
+            <w:r>
+              <w:rPr>
+                <w:noProof/>
+                <w:webHidden/>
+              </w:rPr>
+            </w:r>
+            <w:r>
+              <w:rPr>
+                <w:noProof/>
+                <w:webHidden/>
+              </w:rPr>
+              <w:fldChar w:fldCharType="separate"/>
+            </w:r>
+            <w:r>
+              <w:rPr>
+                <w:noProof/>
+                <w:webHidden/>
+              </w:rPr>
+              <w:t>1</w:t>
+            </w:r>
+            <w:r>
+              <w:rPr>
+                <w:noProof/>
+                <w:webHidden/>
+              </w:rPr>
+              <w:fldChar w:fldCharType="end"/>
+            </w:r>
+          </w:hyperlink>
+        </w:p>
+        <w:p>
+          <w:pPr>
+            <w:pStyle w:val="12"/>
+            <w:tabs>
+              <w:tab w:val="left" w:pos="440"/>
+              <w:tab w:val="right" w:leader="dot" w:pos="9345"/>
+            </w:tabs>
+            <w:rPr>
+              <w:noProof/>
+            </w:rPr>
+          </w:pPr>
+          <w:hyperlink w:anchor="_Toc515383504" w:history="1">
+            <w:r>
+              <w:rPr>
+                <w:rStyle w:val="a5"/>
+                <w:noProof/>
+              </w:rPr>
+              <w:t>3.</w:t>
+            </w:r>
+            <w:r>
+              <w:rPr>
+                <w:noProof/>
+              </w:rPr>
+              <w:tab/>
+            </w:r>
+            <w:r>
+              <w:rPr>
+                <w:rStyle w:val="a5"/>
+                <w:noProof/>
+              </w:rPr>
+              <w:t>Изучение тестов</w:t>
+            </w:r>
+            <w:r>
+              <w:rPr>
+                <w:noProof/>
+                <w:webHidden/>
+              </w:rPr>
+              <w:tab/>
+            </w:r>
+            <w:r>
+              <w:rPr>
+                <w:noProof/>
+                <w:webHidden/>
+              </w:rPr>
+              <w:fldChar w:fldCharType="begin"/>
+            </w:r>
+            <w:r>
+              <w:rPr>
+                <w:noProof/>
+                <w:webHidden/>
+              </w:rPr>
+              <w:instrText xml:space="preserve"> PAGEREF _Toc515383504 \h </w:instrText>
+            </w:r>
+            <w:r>
+              <w:rPr>
+                <w:noProof/>
+                <w:webHidden/>
+              </w:rPr>
+            </w:r>
+            <w:r>
+              <w:rPr>
+                <w:noProof/>
+                <w:webHidden/>
+              </w:rPr>
+              <w:fldChar w:fldCharType="separate"/>
+            </w:r>
+            <w:r>
+              <w:rPr>
+                <w:noProof/>
+                <w:webHidden/>
+              </w:rPr>
+              <w:t>1</w:t>
+            </w:r>
+            <w:r>
+              <w:rPr>
+                <w:noProof/>
+                <w:webHidden/>
+              </w:rPr>
+              <w:fldChar w:fldCharType="end"/>
+            </w:r>
+          </w:hyperlink>
+        </w:p>
+        <w:p>
+          <w:pPr>
+            <w:pStyle w:val="12"/>
+            <w:tabs>
+              <w:tab w:val="left" w:pos="440"/>
+              <w:tab w:val="right" w:leader="dot" w:pos="9345"/>
+            </w:tabs>
+            <w:rPr>
+              <w:noProof/>
+            </w:rPr>
+          </w:pPr>
+          <w:hyperlink w:anchor="_Toc515383505" w:history="1">
+            <w:r>
+              <w:rPr>
+                <w:rStyle w:val="a5"/>
+                <w:noProof/>
+              </w:rPr>
+              <w:t>4.</w:t>
+            </w:r>
+            <w:r>
+              <w:rPr>
+                <w:noProof/>
+              </w:rPr>
+              <w:tab/>
+            </w:r>
+            <w:r>
+              <w:rPr>
+                <w:rStyle w:val="a5"/>
+                <w:noProof/>
+              </w:rPr>
+              <w:t>Описание тестов (как нист, так и стопки книг…)</w:t>
+            </w:r>
+            <w:r>
+              <w:rPr>
+                <w:noProof/>
+                <w:webHidden/>
+              </w:rPr>
+              <w:tab/>
+            </w:r>
+            <w:r>
+              <w:rPr>
+                <w:noProof/>
+                <w:webHidden/>
+              </w:rPr>
+              <w:fldChar w:fldCharType="begin"/>
+            </w:r>
+            <w:r>
+              <w:rPr>
+                <w:noProof/>
+                <w:webHidden/>
+              </w:rPr>
+              <w:instrText xml:space="preserve"> PAGEREF _Toc515383505 \h </w:instrText>
+            </w:r>
+            <w:r>
+              <w:rPr>
+                <w:noProof/>
+                <w:webHidden/>
+              </w:rPr>
+            </w:r>
+            <w:r>
+              <w:rPr>
+                <w:noProof/>
+                <w:webHidden/>
+              </w:rPr>
+              <w:fldChar w:fldCharType="separate"/>
+            </w:r>
+            <w:r>
+              <w:rPr>
+                <w:noProof/>
+                <w:webHidden/>
+              </w:rPr>
+              <w:t>1</w:t>
+            </w:r>
+            <w:r>
+              <w:rPr>
+                <w:noProof/>
+                <w:webHidden/>
+              </w:rPr>
+              <w:fldChar w:fldCharType="end"/>
+            </w:r>
+          </w:hyperlink>
+        </w:p>
+        <w:p>
+          <w:pPr>
+            <w:pStyle w:val="12"/>
+            <w:tabs>
+              <w:tab w:val="left" w:pos="440"/>
+              <w:tab w:val="right" w:leader="dot" w:pos="9345"/>
+            </w:tabs>
+            <w:rPr>
+              <w:noProof/>
+            </w:rPr>
+          </w:pPr>
+          <w:hyperlink w:anchor="_Toc515383506" w:history="1">
+            <w:r>
+              <w:rPr>
+                <w:rStyle w:val="a5"/>
+                <w:noProof/>
+              </w:rPr>
+              <w:t>5.</w:t>
+            </w:r>
+            <w:r>
+              <w:rPr>
+                <w:noProof/>
+              </w:rPr>
+              <w:tab/>
+            </w:r>
+            <w:r>
+              <w:rPr>
+                <w:rStyle w:val="a5"/>
+                <w:noProof/>
+              </w:rPr>
+              <w:t>Адаптация тестов</w:t>
+            </w:r>
+            <w:r>
+              <w:rPr>
+                <w:noProof/>
+                <w:webHidden/>
+              </w:rPr>
+              <w:tab/>
+            </w:r>
+            <w:r>
+              <w:rPr>
+                <w:noProof/>
+                <w:webHidden/>
+              </w:rPr>
+              <w:fldChar w:fldCharType="begin"/>
+            </w:r>
+            <w:r>
+              <w:rPr>
+                <w:noProof/>
+                <w:webHidden/>
+              </w:rPr>
+              <w:instrText xml:space="preserve"> PAGEREF _Toc515383506 \h </w:instrText>
+            </w:r>
+            <w:r>
+              <w:rPr>
+                <w:noProof/>
+                <w:webHidden/>
+              </w:rPr>
+            </w:r>
+            <w:r>
+              <w:rPr>
+                <w:noProof/>
+                <w:webHidden/>
+              </w:rPr>
+              <w:fldChar w:fldCharType="separate"/>
+            </w:r>
+            <w:r>
+              <w:rPr>
+                <w:noProof/>
+                <w:webHidden/>
+              </w:rPr>
+              <w:t>2</w:t>
+            </w:r>
+            <w:r>
+              <w:rPr>
+                <w:noProof/>
+                <w:webHidden/>
+              </w:rPr>
+              <w:fldChar w:fldCharType="end"/>
+            </w:r>
+          </w:hyperlink>
+        </w:p>
+        <w:p>
+          <w:pPr>
+            <w:pStyle w:val="12"/>
+            <w:tabs>
+              <w:tab w:val="left" w:pos="440"/>
+              <w:tab w:val="right" w:leader="dot" w:pos="9345"/>
+            </w:tabs>
+            <w:rPr>
+              <w:noProof/>
+            </w:rPr>
+          </w:pPr>
+          <w:hyperlink w:anchor="_Toc515383507" w:history="1">
+            <w:r>
+              <w:rPr>
+                <w:rStyle w:val="a5"/>
+                <w:noProof/>
+              </w:rPr>
+              <w:t>6.</w:t>
+            </w:r>
+            <w:r>
+              <w:rPr>
+                <w:noProof/>
+              </w:rPr>
+              <w:tab/>
+            </w:r>
+            <w:r>
+              <w:rPr>
+                <w:rStyle w:val="a5"/>
+                <w:noProof/>
+              </w:rPr>
+              <w:t>Описание программы</w:t>
+            </w:r>
+            <w:r>
+              <w:rPr>
+                <w:noProof/>
+                <w:webHidden/>
+              </w:rPr>
+              <w:tab/>
+            </w:r>
+            <w:r>
+              <w:rPr>
+                <w:noProof/>
+                <w:webHidden/>
+              </w:rPr>
+              <w:fldChar w:fldCharType="begin"/>
+            </w:r>
+            <w:r>
+              <w:rPr>
+                <w:noProof/>
+                <w:webHidden/>
+              </w:rPr>
+              <w:instrText xml:space="preserve"> PAGEREF _Toc515383507 \h </w:instrText>
+            </w:r>
+            <w:r>
+              <w:rPr>
+                <w:noProof/>
+                <w:webHidden/>
+              </w:rPr>
+            </w:r>
+            <w:r>
+              <w:rPr>
+                <w:noProof/>
+                <w:webHidden/>
+              </w:rPr>
+              <w:fldChar w:fldCharType="separate"/>
+            </w:r>
+            <w:r>
+              <w:rPr>
+                <w:noProof/>
+                <w:webHidden/>
+              </w:rPr>
+              <w:t>3</w:t>
+            </w:r>
+            <w:r>
+              <w:rPr>
+                <w:noProof/>
+                <w:webHidden/>
+              </w:rPr>
+              <w:fldChar w:fldCharType="end"/>
+            </w:r>
+          </w:hyperlink>
+        </w:p>
+        <w:p>
+          <w:pPr>
+            <w:pStyle w:val="12"/>
+            <w:tabs>
+              <w:tab w:val="left" w:pos="440"/>
+              <w:tab w:val="right" w:leader="dot" w:pos="9345"/>
+            </w:tabs>
+            <w:rPr>
+              <w:noProof/>
+            </w:rPr>
+          </w:pPr>
+          <w:hyperlink w:anchor="_Toc515383508" w:history="1">
+            <w:r>
+              <w:rPr>
+                <w:rStyle w:val="a5"/>
+                <w:noProof/>
+              </w:rPr>
+              <w:t>7.</w:t>
+            </w:r>
+            <w:r>
+              <w:rPr>
+                <w:noProof/>
+              </w:rPr>
+              <w:tab/>
+            </w:r>
+            <w:r>
+              <w:rPr>
+                <w:rStyle w:val="a5"/>
+                <w:noProof/>
+              </w:rPr>
+              <w:t>Отличие от НИСТ реализации</w:t>
+            </w:r>
+            <w:r>
+              <w:rPr>
+                <w:noProof/>
+                <w:webHidden/>
+              </w:rPr>
+              <w:tab/>
+            </w:r>
+            <w:r>
+              <w:rPr>
+                <w:noProof/>
+                <w:webHidden/>
+              </w:rPr>
+              <w:fldChar w:fldCharType="begin"/>
+            </w:r>
+            <w:r>
+              <w:rPr>
+                <w:noProof/>
+                <w:webHidden/>
+              </w:rPr>
+              <w:instrText xml:space="preserve"> PAGEREF _Toc515383508 \h </w:instrText>
+            </w:r>
+            <w:r>
+              <w:rPr>
+                <w:noProof/>
+                <w:webHidden/>
+              </w:rPr>
+            </w:r>
+            <w:r>
+              <w:rPr>
+                <w:noProof/>
+                <w:webHidden/>
+              </w:rPr>
+              <w:fldChar w:fldCharType="separate"/>
+            </w:r>
+            <w:r>
+              <w:rPr>
+                <w:noProof/>
+                <w:webHidden/>
+              </w:rPr>
+              <w:t>4</w:t>
+            </w:r>
+            <w:r>
+              <w:rPr>
+                <w:noProof/>
+                <w:webHidden/>
+              </w:rPr>
+              <w:fldChar w:fldCharType="end"/>
+            </w:r>
+          </w:hyperlink>
+        </w:p>
+        <w:p>
+          <w:pPr>
+            <w:pStyle w:val="12"/>
+            <w:tabs>
+              <w:tab w:val="left" w:pos="440"/>
+              <w:tab w:val="right" w:leader="dot" w:pos="9345"/>
+            </w:tabs>
+            <w:rPr>
+              <w:noProof/>
+            </w:rPr>
+          </w:pPr>
+          <w:hyperlink w:anchor="_Toc515383509" w:history="1">
+            <w:r>
+              <w:rPr>
+                <w:rStyle w:val="a5"/>
+                <w:noProof/>
+              </w:rPr>
+              <w:t>8.</w:t>
+            </w:r>
+            <w:r>
+              <w:rPr>
+                <w:noProof/>
+              </w:rPr>
+              <w:tab/>
+            </w:r>
+            <w:r>
+              <w:rPr>
+                <w:rStyle w:val="a5"/>
+                <w:noProof/>
+              </w:rPr>
+              <w:t>Проверка теста стопки книг</w:t>
+            </w:r>
+            <w:r>
+              <w:rPr>
+                <w:noProof/>
+                <w:webHidden/>
+              </w:rPr>
+              <w:tab/>
+            </w:r>
+            <w:r>
+              <w:rPr>
+                <w:noProof/>
+                <w:webHidden/>
+              </w:rPr>
+              <w:fldChar w:fldCharType="begin"/>
+            </w:r>
+            <w:r>
+              <w:rPr>
+                <w:noProof/>
+                <w:webHidden/>
+              </w:rPr>
+              <w:instrText xml:space="preserve"> PAGEREF _Toc515383509 \h </w:instrText>
+            </w:r>
+            <w:r>
+              <w:rPr>
+                <w:noProof/>
+                <w:webHidden/>
+              </w:rPr>
+            </w:r>
+            <w:r>
+              <w:rPr>
+                <w:noProof/>
+                <w:webHidden/>
+              </w:rPr>
+              <w:fldChar w:fldCharType="separate"/>
+            </w:r>
+            <w:r>
+              <w:rPr>
+                <w:noProof/>
+                <w:webHidden/>
+              </w:rPr>
+              <w:t>5</w:t>
+            </w:r>
+            <w:r>
+              <w:rPr>
+                <w:noProof/>
+                <w:webHidden/>
+              </w:rPr>
+              <w:fldChar w:fldCharType="end"/>
+            </w:r>
+          </w:hyperlink>
+        </w:p>
+        <w:p>
+          <w:pPr>
+            <w:pStyle w:val="12"/>
+            <w:tabs>
+              <w:tab w:val="left" w:pos="440"/>
+              <w:tab w:val="right" w:leader="dot" w:pos="9345"/>
+            </w:tabs>
+            <w:rPr>
+              <w:noProof/>
+            </w:rPr>
+          </w:pPr>
+          <w:hyperlink w:anchor="_Toc515383510" w:history="1">
+            <w:r>
+              <w:rPr>
+                <w:rStyle w:val="a5"/>
+                <w:noProof/>
+              </w:rPr>
+              <w:t>9.</w:t>
+            </w:r>
+            <w:r>
+              <w:rPr>
+                <w:noProof/>
+              </w:rPr>
+              <w:tab/>
+            </w:r>
+            <w:r>
+              <w:rPr>
+                <w:rStyle w:val="a5"/>
+                <w:noProof/>
+              </w:rPr>
+              <w:t>Проверка стандартных генераторов</w:t>
+            </w:r>
+            <w:r>
+              <w:rPr>
+                <w:noProof/>
+                <w:webHidden/>
+              </w:rPr>
+              <w:tab/>
+            </w:r>
+            <w:r>
+              <w:rPr>
+                <w:noProof/>
+                <w:webHidden/>
+              </w:rPr>
+              <w:fldChar w:fldCharType="begin"/>
+            </w:r>
+            <w:r>
+              <w:rPr>
+                <w:noProof/>
+                <w:webHidden/>
+              </w:rPr>
+              <w:instrText xml:space="preserve"> PAGEREF _Toc515383510 \h </w:instrText>
+            </w:r>
+            <w:r>
+              <w:rPr>
+                <w:noProof/>
+                <w:webHidden/>
+              </w:rPr>
+            </w:r>
+            <w:r>
+              <w:rPr>
+                <w:noProof/>
+                <w:webHidden/>
+              </w:rPr>
+              <w:fldChar w:fldCharType="separate"/>
+            </w:r>
+            <w:r>
+              <w:rPr>
+                <w:noProof/>
+                <w:webHidden/>
+              </w:rPr>
+              <w:t>5</w:t>
+            </w:r>
+            <w:r>
+              <w:rPr>
+                <w:noProof/>
+                <w:webHidden/>
+              </w:rPr>
+              <w:fldChar w:fldCharType="end"/>
+            </w:r>
+          </w:hyperlink>
+        </w:p>
+        <w:p>
+          <w:pPr>
+            <w:pStyle w:val="12"/>
+            <w:tabs>
+              <w:tab w:val="left" w:pos="660"/>
+              <w:tab w:val="right" w:leader="dot" w:pos="9345"/>
+            </w:tabs>
+            <w:rPr>
+              <w:noProof/>
+            </w:rPr>
+          </w:pPr>
+          <w:hyperlink w:anchor="_Toc515383511" w:history="1">
+            <w:r>
+              <w:rPr>
+                <w:rStyle w:val="a5"/>
+                <w:noProof/>
+              </w:rPr>
+              <w:t>10.</w:t>
+            </w:r>
+            <w:r>
+              <w:rPr>
+                <w:noProof/>
+              </w:rPr>
+              <w:tab/>
+            </w:r>
+            <w:r>
+              <w:rPr>
+                <w:rStyle w:val="a5"/>
+                <w:noProof/>
+              </w:rPr>
+              <w:t>Оптимизация программы</w:t>
+            </w:r>
+            <w:r>
+              <w:rPr>
+                <w:noProof/>
+                <w:webHidden/>
+              </w:rPr>
+              <w:tab/>
+            </w:r>
+            <w:r>
+              <w:rPr>
+                <w:noProof/>
+                <w:webHidden/>
+              </w:rPr>
+              <w:fldChar w:fldCharType="begin"/>
+            </w:r>
+            <w:r>
+              <w:rPr>
+                <w:noProof/>
+                <w:webHidden/>
+              </w:rPr>
+              <w:instrText xml:space="preserve"> PAGEREF _Toc515383511 \h </w:instrText>
+            </w:r>
+            <w:r>
+              <w:rPr>
+                <w:noProof/>
+                <w:webHidden/>
+              </w:rPr>
+            </w:r>
+            <w:r>
+              <w:rPr>
+                <w:noProof/>
+                <w:webHidden/>
+              </w:rPr>
+              <w:fldChar w:fldCharType="separate"/>
+            </w:r>
+            <w:r>
+              <w:rPr>
+                <w:noProof/>
+                <w:webHidden/>
+              </w:rPr>
+              <w:t>5</w:t>
+            </w:r>
+            <w:r>
+              <w:rPr>
+                <w:noProof/>
+                <w:webHidden/>
+              </w:rPr>
+              <w:fldChar w:fldCharType="end"/>
+            </w:r>
+          </w:hyperlink>
+        </w:p>
+        <w:p>
+          <w:pPr>
+            <w:pStyle w:val="12"/>
+            <w:tabs>
+              <w:tab w:val="left" w:pos="660"/>
+              <w:tab w:val="right" w:leader="dot" w:pos="9345"/>
+            </w:tabs>
+            <w:rPr>
+              <w:noProof/>
+            </w:rPr>
+          </w:pPr>
+          <w:hyperlink w:anchor="_Toc515383512" w:history="1">
+            <w:r>
+              <w:rPr>
+                <w:rStyle w:val="a5"/>
+                <w:noProof/>
+              </w:rPr>
+              <w:t>11.</w:t>
+            </w:r>
+            <w:r>
+              <w:rPr>
+                <w:noProof/>
+              </w:rPr>
+              <w:tab/>
+            </w:r>
+            <w:r>
+              <w:rPr>
+                <w:rStyle w:val="a5"/>
+                <w:noProof/>
+              </w:rPr>
+              <w:t>Реализация нового статистического теста</w:t>
+            </w:r>
+            <w:r>
+              <w:rPr>
+                <w:noProof/>
+                <w:webHidden/>
+              </w:rPr>
+              <w:tab/>
+            </w:r>
+            <w:r>
+              <w:rPr>
+                <w:noProof/>
+                <w:webHidden/>
+              </w:rPr>
+              <w:fldChar w:fldCharType="begin"/>
+            </w:r>
+            <w:r>
+              <w:rPr>
+                <w:noProof/>
+                <w:webHidden/>
+              </w:rPr>
+              <w:instrText xml:space="preserve"> PAGEREF _Toc515383512 \h </w:instrText>
+            </w:r>
+            <w:r>
+              <w:rPr>
+                <w:noProof/>
+                <w:webHidden/>
+              </w:rPr>
+            </w:r>
+            <w:r>
+              <w:rPr>
+                <w:noProof/>
+                <w:webHidden/>
+              </w:rPr>
+              <w:fldChar w:fldCharType="separate"/>
+            </w:r>
+            <w:r>
+              <w:rPr>
+                <w:noProof/>
+                <w:webHidden/>
+              </w:rPr>
+              <w:t>6</w:t>
+            </w:r>
+            <w:r>
+              <w:rPr>
+                <w:noProof/>
+                <w:webHidden/>
+              </w:rPr>
+              <w:fldChar w:fldCharType="end"/>
+            </w:r>
+          </w:hyperlink>
+        </w:p>
+        <w:p>
+          <w:pPr>
+            <w:pStyle w:val="12"/>
+            <w:tabs>
+              <w:tab w:val="left" w:pos="660"/>
+              <w:tab w:val="right" w:leader="dot" w:pos="9345"/>
+            </w:tabs>
+            <w:rPr>
+              <w:noProof/>
+            </w:rPr>
+          </w:pPr>
+          <w:hyperlink w:anchor="_Toc515383513" w:history="1">
+            <w:r>
+              <w:rPr>
+                <w:rStyle w:val="a5"/>
+                <w:noProof/>
+              </w:rPr>
+              <w:t>12.</w:t>
+            </w:r>
+            <w:r>
+              <w:rPr>
+                <w:noProof/>
+              </w:rPr>
+              <w:tab/>
+            </w:r>
+            <w:r>
+              <w:rPr>
+                <w:rStyle w:val="a5"/>
+                <w:noProof/>
+              </w:rPr>
+              <w:t>Приложение</w:t>
+            </w:r>
+            <w:r>
+              <w:rPr>
+                <w:noProof/>
+                <w:webHidden/>
+              </w:rPr>
+              <w:tab/>
+            </w:r>
+            <w:r>
+              <w:rPr>
+                <w:noProof/>
+                <w:webHidden/>
+              </w:rPr>
+              <w:fldChar w:fldCharType="begin"/>
+            </w:r>
+            <w:r>
+              <w:rPr>
+                <w:noProof/>
+                <w:webHidden/>
+              </w:rPr>
+              <w:instrText xml:space="preserve"> PAGEREF _Toc515383513 \h </w:instrText>
+            </w:r>
+            <w:r>
+              <w:rPr>
+                <w:noProof/>
+                <w:webHidden/>
+              </w:rPr>
+            </w:r>
+            <w:r>
+              <w:rPr>
+                <w:noProof/>
+                <w:webHidden/>
+              </w:rPr>
+              <w:fldChar w:fldCharType="separate"/>
+            </w:r>
+            <w:r>
+              <w:rPr>
+                <w:noProof/>
+                <w:webHidden/>
+              </w:rPr>
+              <w:t>7</w:t>
+            </w:r>
+            <w:r>
+              <w:rPr>
+                <w:noProof/>
+                <w:webHidden/>
+              </w:rPr>
+              <w:fldChar w:fldCharType="end"/>
+            </w:r>
+          </w:hyperlink>
+        </w:p>
+        <w:p>
+          <w:pPr>
+            <w:pStyle w:val="12"/>
+            <w:tabs>
+              <w:tab w:val="left" w:pos="660"/>
+              <w:tab w:val="right" w:leader="dot" w:pos="9345"/>
+            </w:tabs>
+            <w:rPr>
+              <w:noProof/>
+            </w:rPr>
+          </w:pPr>
+          <w:hyperlink w:anchor="_Toc515383514" w:history="1">
+            <w:r>
+              <w:rPr>
+                <w:rStyle w:val="a5"/>
+                <w:noProof/>
+              </w:rPr>
+              <w:t>13.</w:t>
+            </w:r>
+            <w:r>
+              <w:rPr>
+                <w:noProof/>
+              </w:rPr>
+              <w:tab/>
+            </w:r>
+            <w:r>
+              <w:rPr>
+                <w:rStyle w:val="a5"/>
+                <w:noProof/>
+              </w:rPr>
+              <w:t>Список литературы</w:t>
+            </w:r>
+            <w:r>
+              <w:rPr>
+                <w:noProof/>
+                <w:webHidden/>
+              </w:rPr>
+              <w:tab/>
+            </w:r>
+            <w:r>
+              <w:rPr>
+                <w:noProof/>
+                <w:webHidden/>
+              </w:rPr>
+              <w:fldChar w:fldCharType="begin"/>
+            </w:r>
+            <w:r>
+              <w:rPr>
+                <w:noProof/>
+                <w:webHidden/>
+              </w:rPr>
+              <w:instrText xml:space="preserve"> PAGEREF _Toc515383514 \h </w:instrText>
+            </w:r>
+            <w:r>
+              <w:rPr>
+                <w:noProof/>
+                <w:webHidden/>
+              </w:rPr>
+            </w:r>
+            <w:r>
+              <w:rPr>
+                <w:noProof/>
+                <w:webHidden/>
+              </w:rPr>
+              <w:fldChar w:fldCharType="separate"/>
+            </w:r>
+            <w:r>
+              <w:rPr>
+                <w:noProof/>
+                <w:webHidden/>
+              </w:rPr>
+              <w:t>7</w:t>
+            </w:r>
+            <w:r>
+              <w:rPr>
+                <w:noProof/>
+                <w:webHidden/>
+              </w:rPr>
+              <w:fldChar w:fldCharType="end"/>
+            </w:r>
+          </w:hyperlink>
+        </w:p>
+        <w:p>
+          <w:r>
+            <w:fldChar w:fldCharType="end"/>
+          </w:r>
+        </w:p>
+      </w:sdtContent>
+    </w:sdt>
     <w:p>
       <w:pPr>
         <w:pStyle w:val="1"/>
@@ -17,7 +1127,7 @@
           <w:szCs w:val="36"/>
         </w:rPr>
       </w:pPr>
-      <w:bookmarkStart w:id="0" w:name="_Toc514001265"/>
+      <w:bookmarkStart w:id="1" w:name="_Toc515383502"/>
       <w:r>
         <w:rPr>
           <w:sz w:val="36"/>
@@ -26,6 +1136,7 @@
         <w:t>Определения, обозначения и сокращения</w:t>
       </w:r>
       <w:bookmarkEnd w:id="0"/>
+      <w:bookmarkEnd w:id="1"/>
     </w:p>
     <w:p>
       <w:pPr>
@@ -92,10 +1203,11 @@
           <w:szCs w:val="36"/>
         </w:rPr>
       </w:pPr>
-      <w:bookmarkStart w:id="1" w:name="_v5j1s66ls9zg" w:colFirst="0" w:colLast="0"/>
-      <w:bookmarkStart w:id="2" w:name="_Toc502233994"/>
-      <w:bookmarkStart w:id="3" w:name="_Toc514001267"/>
-      <w:bookmarkEnd w:id="1"/>
+      <w:bookmarkStart w:id="2" w:name="_v5j1s66ls9zg" w:colFirst="0" w:colLast="0"/>
+      <w:bookmarkStart w:id="3" w:name="_Toc502233994"/>
+      <w:bookmarkStart w:id="4" w:name="_Toc514001267"/>
+      <w:bookmarkStart w:id="5" w:name="_Toc515383503"/>
+      <w:bookmarkEnd w:id="2"/>
       <w:r>
         <w:rPr>
           <w:sz w:val="36"/>
@@ -103,7 +1215,8 @@
         </w:rPr>
         <w:t>Введение</w:t>
       </w:r>
-      <w:bookmarkEnd w:id="2"/>
+      <w:bookmarkEnd w:id="3"/>
+      <w:bookmarkEnd w:id="5"/>
     </w:p>
     <w:p>
       <w:pPr>
@@ -181,15 +1294,18 @@
           <w:szCs w:val="36"/>
         </w:rPr>
       </w:pPr>
-      <w:bookmarkStart w:id="4" w:name="_Toc502233995"/>
+      <w:bookmarkStart w:id="6" w:name="_Toc502233995"/>
+      <w:bookmarkStart w:id="7" w:name="_Toc515383504"/>
       <w:r>
         <w:rPr>
           <w:sz w:val="36"/>
           <w:szCs w:val="36"/>
         </w:rPr>
+        <w:lastRenderedPageBreak/>
         <w:t>Изучение тестов</w:t>
       </w:r>
-      <w:bookmarkEnd w:id="4"/>
+      <w:bookmarkEnd w:id="6"/>
+      <w:bookmarkEnd w:id="7"/>
     </w:p>
     <w:p>
       <w:pPr>
@@ -225,6 +1341,7 @@
           <w:szCs w:val="36"/>
         </w:rPr>
       </w:pPr>
+      <w:bookmarkStart w:id="8" w:name="_Toc515383505"/>
       <w:r>
         <w:rPr>
           <w:sz w:val="36"/>
@@ -248,6 +1365,7 @@
         </w:rPr>
         <w:t>, так и стопки книг…)</w:t>
       </w:r>
+      <w:bookmarkEnd w:id="8"/>
     </w:p>
     <w:p>
       <w:pPr>
@@ -521,15 +1639,7 @@
           <w:sz w:val="24"/>
           <w:szCs w:val="24"/>
         </w:rPr>
-        <w:t xml:space="preserve">Если </w:t>
-      </w:r>
-      <w:r>
-        <w:rPr>
-          <w:sz w:val="24"/>
-          <w:szCs w:val="24"/>
-        </w:rPr>
-        <w:lastRenderedPageBreak/>
-        <w:t xml:space="preserve">полученное значение функции меньше 0.05 (уровень значимости), </w:t>
+        <w:t xml:space="preserve">Если полученное значение функции меньше 0.05 (уровень значимости), </w:t>
       </w:r>
       <w:proofErr w:type="gramStart"/>
       <w:r>
@@ -1046,7 +2156,8 @@
           <w:szCs w:val="36"/>
         </w:rPr>
       </w:pPr>
-      <w:bookmarkStart w:id="5" w:name="_Toc502233996"/>
+      <w:bookmarkStart w:id="9" w:name="_Toc502233996"/>
+      <w:bookmarkStart w:id="10" w:name="_Toc515383506"/>
       <w:r>
         <w:rPr>
           <w:sz w:val="36"/>
@@ -1054,7 +2165,8 @@
         </w:rPr>
         <w:t>Адаптация тестов</w:t>
       </w:r>
-      <w:bookmarkEnd w:id="5"/>
+      <w:bookmarkEnd w:id="9"/>
+      <w:bookmarkEnd w:id="10"/>
     </w:p>
     <w:p>
       <w:pPr>
@@ -1186,6 +2298,7 @@
           <w:sz w:val="24"/>
           <w:szCs w:val="24"/>
         </w:rPr>
+        <w:lastRenderedPageBreak/>
         <w:t>Неудобный ввод данных.</w:t>
       </w:r>
       <w:r>
@@ -1548,7 +2661,6 @@
           <w:sz w:val="24"/>
           <w:szCs w:val="24"/>
         </w:rPr>
-        <w:lastRenderedPageBreak/>
         <w:t xml:space="preserve">Проблема распараллеливания. </w:t>
       </w:r>
       <w:r>
@@ -1839,13 +2951,16 @@
           <w:szCs w:val="36"/>
         </w:rPr>
       </w:pPr>
+      <w:bookmarkStart w:id="11" w:name="_Toc515383507"/>
       <w:r>
         <w:rPr>
           <w:sz w:val="36"/>
           <w:szCs w:val="36"/>
         </w:rPr>
+        <w:lastRenderedPageBreak/>
         <w:t>Описание программы</w:t>
       </w:r>
+      <w:bookmarkEnd w:id="11"/>
     </w:p>
     <w:p>
       <w:pPr>
@@ -2286,7 +3401,6 @@
           <w:sz w:val="24"/>
           <w:szCs w:val="24"/>
         </w:rPr>
-        <w:lastRenderedPageBreak/>
         <w:t xml:space="preserve">В конце работы программа выдаёт текстовый файл, в котором содержатся результаты тестирования последовательностей. Первой строкой указываются названия тестов (и с параметром, которым они запускались). </w:t>
       </w:r>
       <w:r>
@@ -2340,6 +3454,7 @@
         </w:rPr>
         <w:t xml:space="preserve"> или </w:t>
       </w:r>
+      <w:proofErr w:type="spellStart"/>
       <w:r>
         <w:rPr>
           <w:sz w:val="24"/>
@@ -2348,6 +3463,7 @@
         </w:rPr>
         <w:t>LibreOffice</w:t>
       </w:r>
+      <w:proofErr w:type="spellEnd"/>
       <w:r>
         <w:rPr>
           <w:sz w:val="24"/>
@@ -2355,7 +3471,6 @@
         </w:rPr>
         <w:t xml:space="preserve"> </w:t>
       </w:r>
-      <w:proofErr w:type="spellStart"/>
       <w:r>
         <w:rPr>
           <w:sz w:val="24"/>
@@ -2364,7 +3479,6 @@
         </w:rPr>
         <w:t>Calc</w:t>
       </w:r>
-      <w:proofErr w:type="spellEnd"/>
       <w:r>
         <w:rPr>
           <w:sz w:val="24"/>
@@ -2388,6 +3502,7 @@
           <w:szCs w:val="36"/>
         </w:rPr>
       </w:pPr>
+      <w:bookmarkStart w:id="12" w:name="_Toc515383508"/>
       <w:r>
         <w:rPr>
           <w:sz w:val="36"/>
@@ -2395,6 +3510,7 @@
         </w:rPr>
         <w:t>Отличие от НИСТ реализации</w:t>
       </w:r>
+      <w:bookmarkEnd w:id="12"/>
     </w:p>
     <w:p>
       <w:pPr>
@@ -2673,23 +3789,15 @@
           <w:sz w:val="24"/>
           <w:szCs w:val="24"/>
         </w:rPr>
-        <w:t xml:space="preserve">перенаправлять ввод/вывод программы, не нужно разбирать файл с результатами </w:t>
-      </w:r>
-      <w:proofErr w:type="spellStart"/>
-      <w:r>
-        <w:rPr>
-          <w:sz w:val="24"/>
-          <w:szCs w:val="24"/>
-        </w:rPr>
-        <w:t>программно</w:t>
-      </w:r>
-      <w:proofErr w:type="spellEnd"/>
-      <w:r>
-        <w:rPr>
-          <w:sz w:val="24"/>
-          <w:szCs w:val="24"/>
-        </w:rPr>
-        <w:t xml:space="preserve">, чтобы вывести их в пользовательском интерфейсе. Достаточно вызвать функцию </w:t>
+        <w:t xml:space="preserve">перенаправлять ввод/вывод программы, не нужно разбирать файл с результатами программно, чтобы вывести их в </w:t>
+      </w:r>
+      <w:r>
+        <w:rPr>
+          <w:sz w:val="24"/>
+          <w:szCs w:val="24"/>
+        </w:rPr>
+        <w:lastRenderedPageBreak/>
+        <w:t xml:space="preserve">пользовательском интерфейсе. Достаточно вызвать функцию </w:t>
       </w:r>
       <w:proofErr w:type="spellStart"/>
       <w:r>
@@ -2973,15 +4081,7 @@
           <w:sz w:val="24"/>
           <w:szCs w:val="24"/>
         </w:rPr>
-        <w:t xml:space="preserve">тест завершился успешно, последовательность, признана случайной; FAILURE – тест завершился, последовательность признана неслучайной, CANCELLED – тест прервался, в связи с определённым обстоятельствами (неправильный переданный аргумент, последовательность не удовлетворяет критерию, поэтому тест не может дать ответ, случайна она или нет </w:t>
-      </w:r>
-      <w:r>
-        <w:rPr>
-          <w:sz w:val="24"/>
-          <w:szCs w:val="24"/>
-        </w:rPr>
-        <w:lastRenderedPageBreak/>
-        <w:t xml:space="preserve">и т.д.). Элементы в массиве располагаются в порядке вызова тестов. Чтобы узнать, какой элемент принадлежит тесты, нужно вызвать функцию </w:t>
+        <w:t xml:space="preserve">тест завершился успешно, последовательность, признана случайной; FAILURE – тест завершился, последовательность признана неслучайной, CANCELLED – тест прервался, в связи с определённым обстоятельствами (неправильный переданный аргумент, последовательность не удовлетворяет критерию, поэтому тест не может дать ответ, случайна она или нет и т.д.). Элементы в массиве располагаются в порядке вызова тестов. Чтобы узнать, какой элемент принадлежит тесты, нужно вызвать функцию </w:t>
       </w:r>
       <w:proofErr w:type="spellStart"/>
       <w:r>
@@ -3190,7 +4290,8 @@
           <w:szCs w:val="36"/>
         </w:rPr>
       </w:pPr>
-      <w:bookmarkStart w:id="6" w:name="_Toc502233997"/>
+      <w:bookmarkStart w:id="13" w:name="_Toc502233997"/>
+      <w:bookmarkStart w:id="14" w:name="_Toc515383509"/>
       <w:r>
         <w:rPr>
           <w:sz w:val="36"/>
@@ -3198,7 +4299,8 @@
         </w:rPr>
         <w:t>Проверка теста стопки книг</w:t>
       </w:r>
-      <w:bookmarkEnd w:id="6"/>
+      <w:bookmarkEnd w:id="13"/>
+      <w:bookmarkEnd w:id="14"/>
     </w:p>
     <w:p>
       <w:pPr>
@@ -3305,7 +4407,15 @@
           <w:sz w:val="24"/>
           <w:szCs w:val="24"/>
         </w:rPr>
-        <w:t>В качестве случайной последовательности был выбрано число Пи</w:t>
+        <w:t xml:space="preserve">В качестве случайной последовательности был </w:t>
+      </w:r>
+      <w:r>
+        <w:rPr>
+          <w:sz w:val="24"/>
+          <w:szCs w:val="24"/>
+        </w:rPr>
+        <w:lastRenderedPageBreak/>
+        <w:t>выбрано число Пи</w:t>
       </w:r>
       <w:r>
         <w:rPr>
@@ -3363,7 +4473,8 @@
           <w:szCs w:val="36"/>
         </w:rPr>
       </w:pPr>
-      <w:bookmarkStart w:id="7" w:name="_Toc502233998"/>
+      <w:bookmarkStart w:id="15" w:name="_Toc502233998"/>
+      <w:bookmarkStart w:id="16" w:name="_Toc515383510"/>
       <w:r>
         <w:rPr>
           <w:sz w:val="36"/>
@@ -3371,7 +4482,8 @@
         </w:rPr>
         <w:t>Проверка стандартных генераторов</w:t>
       </w:r>
-      <w:bookmarkEnd w:id="7"/>
+      <w:bookmarkEnd w:id="15"/>
+      <w:bookmarkEnd w:id="16"/>
     </w:p>
     <w:p>
       <w:pPr>
@@ -3411,7 +4523,6 @@
         </w:rPr>
         <w:t xml:space="preserve">++ </w:t>
       </w:r>
-      <w:proofErr w:type="spellStart"/>
       <w:r>
         <w:rPr>
           <w:sz w:val="24"/>
@@ -3420,7 +4531,6 @@
         </w:rPr>
         <w:t>std</w:t>
       </w:r>
-      <w:proofErr w:type="spellEnd"/>
       <w:r>
         <w:rPr>
           <w:sz w:val="24"/>
@@ -3444,6 +4554,7 @@
           <w:szCs w:val="36"/>
         </w:rPr>
       </w:pPr>
+      <w:bookmarkStart w:id="17" w:name="_Toc515383511"/>
       <w:r>
         <w:rPr>
           <w:sz w:val="36"/>
@@ -3451,7 +4562,8 @@
         </w:rPr>
         <w:t>Оптимизация программы</w:t>
       </w:r>
-      <w:bookmarkEnd w:id="3"/>
+      <w:bookmarkEnd w:id="4"/>
+      <w:bookmarkEnd w:id="17"/>
     </w:p>
     <w:p>
       <w:pPr>
@@ -3512,15 +4624,7 @@
           <w:sz w:val="24"/>
           <w:szCs w:val="24"/>
         </w:rPr>
-        <w:t xml:space="preserve">. Так как в реализованном алгоритме последовательности псевдослучайных чисел тестируются независимо друг от друга, с помощью директив, предоставляемых библиотекой, работа программы в этой части стала </w:t>
-      </w:r>
-      <w:r>
-        <w:rPr>
-          <w:sz w:val="24"/>
-          <w:szCs w:val="24"/>
-        </w:rPr>
-        <w:lastRenderedPageBreak/>
-        <w:t>параллельной. Т.е. в каждый момент времени работы программы N последовательностей тестируются в N различных потоках, и, если мы имеем N исполнительных устройств, то тестируются параллельно (параллелизм в пространстве). Время работы уменьшается пропорционально количеству задействованных исполнительных устройств.</w:t>
+        <w:t>. Так как в реализованном алгоритме последовательности псевдослучайных чисел тестируются независимо друг от друга, с помощью директив, предоставляемых библиотекой, работа программы в этой части стала параллельной. Т.е. в каждый момент времени работы программы N последовательностей тестируются в N различных потоках, и, если мы имеем N исполнительных устройств, то тестируются параллельно (параллелизм в пространстве). Время работы уменьшается пропорционально количеству задействованных исполнительных устройств.</w:t>
       </w:r>
     </w:p>
     <w:p>
@@ -3538,7 +4642,8 @@
           <w:szCs w:val="36"/>
         </w:rPr>
       </w:pPr>
-      <w:bookmarkStart w:id="8" w:name="_Toc514001268"/>
+      <w:bookmarkStart w:id="18" w:name="_Toc514001268"/>
+      <w:bookmarkStart w:id="19" w:name="_Toc515383512"/>
       <w:r>
         <w:rPr>
           <w:sz w:val="36"/>
@@ -3546,7 +4651,8 @@
         </w:rPr>
         <w:t>Реализация нового статистического теста</w:t>
       </w:r>
-      <w:bookmarkEnd w:id="8"/>
+      <w:bookmarkEnd w:id="18"/>
+      <w:bookmarkEnd w:id="19"/>
     </w:p>
     <w:p>
       <w:pPr>
@@ -3847,6 +4953,7 @@
           <w:sz w:val="24"/>
           <w:szCs w:val="24"/>
         </w:rPr>
+        <w:lastRenderedPageBreak/>
         <w:t>Реализация</w:t>
       </w:r>
     </w:p>
@@ -4021,15 +5128,7 @@
           <w:sz w:val="24"/>
           <w:szCs w:val="24"/>
         </w:rPr>
-        <w:t>Допустим, вытаскиваем очередной символ из последовательности. С помощью соответствия достаём индекс элемента в стопке. Увеличиваем счётчик (частоту) данного символа на единицу. Теперь данный элемент стопки должен переместиться в новый или уже существующий ряд с новой частотой (которая на единицу больше, чем предыдущая частота текущего элемента). С помощью хэш-</w:t>
-      </w:r>
-      <w:r>
-        <w:rPr>
-          <w:sz w:val="24"/>
-          <w:szCs w:val="24"/>
-        </w:rPr>
-        <w:lastRenderedPageBreak/>
-        <w:t>таблицы достаём по ключу (частоте) индекс, указывающий на следующий после последнего элемента ряда элемент. Меняем эти два элемента местами, увеличивая индекс границы на единицу (т.е. сдвигая нашу границу, тем самым расширяя ряд новой частоты). Если же данной границы нет, то создаём новую границу, добавив её в хэш-таблицу. Текущий элемент меняем с верхним элементом стопки. Новую границу ставим на соответствующее место.</w:t>
+        <w:t>Допустим, вытаскиваем очередной символ из последовательности. С помощью соответствия достаём индекс элемента в стопке. Увеличиваем счётчик (частоту) данного символа на единицу. Теперь данный элемент стопки должен переместиться в новый или уже существующий ряд с новой частотой (которая на единицу больше, чем предыдущая частота текущего элемента). С помощью хэш-таблицы достаём по ключу (частоте) индекс, указывающий на следующий после последнего элемента ряда элемент. Меняем эти два элемента местами, увеличивая индекс границы на единицу (т.е. сдвигая нашу границу, тем самым расширяя ряд новой частоты). Если же данной границы нет, то создаём новую границу, добавив её в хэш-таблицу. Текущий элемент меняем с верхним элементом стопки. Новую границу ставим на соответствующее место.</w:t>
       </w:r>
     </w:p>
     <w:p>
@@ -4078,7 +5177,6 @@
         </w:rPr>
         <w:t xml:space="preserve"> помощью </w:t>
       </w:r>
-      <w:proofErr w:type="spellStart"/>
       <w:r>
         <w:rPr>
           <w:sz w:val="24"/>
@@ -4087,7 +5185,6 @@
         </w:rPr>
         <w:t>std</w:t>
       </w:r>
-      <w:proofErr w:type="spellEnd"/>
       <w:r>
         <w:rPr>
           <w:sz w:val="24"/>
@@ -4365,13 +5462,16 @@
           <w:szCs w:val="36"/>
         </w:rPr>
       </w:pPr>
+      <w:bookmarkStart w:id="20" w:name="_Toc515383513"/>
       <w:r>
         <w:rPr>
           <w:sz w:val="36"/>
           <w:szCs w:val="36"/>
         </w:rPr>
+        <w:lastRenderedPageBreak/>
         <w:t>Приложение</w:t>
       </w:r>
+      <w:bookmarkEnd w:id="20"/>
     </w:p>
     <w:p>
       <w:pPr>
@@ -4380,8 +5480,8 @@
         <w:ind w:left="-30" w:firstLine="720"/>
         <w:jc w:val="both"/>
       </w:pPr>
-      <w:bookmarkStart w:id="9" w:name="_GoBack"/>
-      <w:bookmarkEnd w:id="9"/>
+      <w:bookmarkStart w:id="21" w:name="_GoBack"/>
+      <w:bookmarkEnd w:id="21"/>
     </w:p>
     <w:p>
       <w:pPr>
@@ -4398,7 +5498,8 @@
           <w:szCs w:val="36"/>
         </w:rPr>
       </w:pPr>
-      <w:bookmarkStart w:id="10" w:name="_Toc514001269"/>
+      <w:bookmarkStart w:id="22" w:name="_Toc514001269"/>
+      <w:bookmarkStart w:id="23" w:name="_Toc515383514"/>
       <w:r>
         <w:rPr>
           <w:sz w:val="36"/>
@@ -4406,7 +5507,8 @@
         </w:rPr>
         <w:t>Список литературы</w:t>
       </w:r>
-      <w:bookmarkEnd w:id="10"/>
+      <w:bookmarkEnd w:id="22"/>
+      <w:bookmarkEnd w:id="23"/>
     </w:p>
     <w:p>
       <w:pPr>
@@ -4596,6 +5698,7 @@
           </w:rPr>
           <w:t>.</w:t>
         </w:r>
+        <w:proofErr w:type="spellStart"/>
         <w:r>
           <w:rPr>
             <w:rStyle w:val="a5"/>
@@ -4603,6 +5706,7 @@
           </w:rPr>
           <w:t>pdf</w:t>
         </w:r>
+        <w:proofErr w:type="spellEnd"/>
       </w:hyperlink>
     </w:p>
     <w:p>
@@ -4719,12 +5823,14 @@
       <w:r>
         <w:t>_2015.</w:t>
       </w:r>
+      <w:proofErr w:type="spellStart"/>
       <w:r>
         <w:rPr>
           <w:lang w:val="en-US"/>
         </w:rPr>
         <w:t>pdf</w:t>
       </w:r>
+      <w:proofErr w:type="spellEnd"/>
     </w:p>
     <w:p>
       <w:r>
@@ -4810,7 +5916,6 @@
     </w:p>
     <w:p>
       <w:r>
-        <w:lastRenderedPageBreak/>
         <w:t>[9</w:t>
       </w:r>
       <w:r>
@@ -4830,7 +5935,6 @@
           </w:rPr>
           <w:t>://</w:t>
         </w:r>
-        <w:proofErr w:type="spellStart"/>
         <w:r>
           <w:rPr>
             <w:rStyle w:val="a5"/>
@@ -4838,7 +5942,6 @@
           </w:rPr>
           <w:t>en</w:t>
         </w:r>
-        <w:proofErr w:type="spellEnd"/>
         <w:r>
           <w:rPr>
             <w:rStyle w:val="a5"/>
@@ -4959,7 +6062,7 @@
 </file>
 
 <file path=word/numbering.xml><?xml version="1.0" encoding="utf-8"?>
-<w:numbering xmlns:wpc="http://schemas.microsoft.com/office/word/2010/wordprocessingCanvas" xmlns:mc="http://schemas.openxmlformats.org/markup-compatibility/2006" xmlns:o="urn:schemas-microsoft-com:office:office" xmlns:r="http://schemas.openxmlformats.org/officeDocument/2006/relationships" xmlns:m="http://schemas.openxmlformats.org/officeDocument/2006/math" xmlns:v="urn:schemas-microsoft-com:vml" xmlns:wp14="http://schemas.microsoft.com/office/word/2010/wordprocessingDrawing" xmlns:wp="http://schemas.openxmlformats.org/drawingml/2006/wordprocessingDrawing" xmlns:w10="urn:schemas-microsoft-com:office:word" xmlns:w="http://schemas.openxmlformats.org/wordprocessingml/2006/main" xmlns:w14="http://schemas.microsoft.com/office/word/2010/wordml" xmlns:wpg="http://schemas.microsoft.com/office/word/2010/wordprocessingGroup" xmlns:wpi="http://schemas.microsoft.com/office/word/2010/wordprocessingInk" xmlns:wne="http://schemas.microsoft.com/office/word/2006/wordml" xmlns:wps="http://schemas.microsoft.com/office/word/2010/wordprocessingShape" mc:Ignorable="w14 wp14">
+<w:numbering xmlns:ve="http://schemas.openxmlformats.org/markup-compatibility/2006" xmlns:o="urn:schemas-microsoft-com:office:office" xmlns:r="http://schemas.openxmlformats.org/officeDocument/2006/relationships" xmlns:m="http://schemas.openxmlformats.org/officeDocument/2006/math" xmlns:v="urn:schemas-microsoft-com:vml" xmlns:wp="http://schemas.openxmlformats.org/drawingml/2006/wordprocessingDrawing" xmlns:w10="urn:schemas-microsoft-com:office:word" xmlns:w="http://schemas.openxmlformats.org/wordprocessingml/2006/main" xmlns:wne="http://schemas.microsoft.com/office/word/2006/wordml">
   <w:abstractNum w:abstractNumId="0">
     <w:nsid w:val="0F316BF7"/>
     <w:multiLevelType w:val="hybridMultilevel"/>
@@ -5356,7 +6459,7 @@
 </file>
 
 <file path=word/styles.xml><?xml version="1.0" encoding="utf-8"?>
-<w:styles xmlns:mc="http://schemas.openxmlformats.org/markup-compatibility/2006" xmlns:r="http://schemas.openxmlformats.org/officeDocument/2006/relationships" xmlns:w="http://schemas.openxmlformats.org/wordprocessingml/2006/main" xmlns:w14="http://schemas.microsoft.com/office/word/2010/wordml" mc:Ignorable="w14">
+<w:styles xmlns:r="http://schemas.openxmlformats.org/officeDocument/2006/relationships" xmlns:w="http://schemas.openxmlformats.org/wordprocessingml/2006/main">
   <w:docDefaults>
     <w:rPrDefault>
       <w:rPr>
@@ -5539,6 +6642,7 @@
   <w:style w:type="character" w:default="1" w:styleId="a0">
     <w:name w:val="Default Paragraph Font"/>
     <w:uiPriority w:val="1"/>
+    <w:semiHidden/>
     <w:unhideWhenUsed/>
   </w:style>
   <w:style w:type="table" w:default="1" w:styleId="a1">
@@ -5546,6 +6650,7 @@
     <w:uiPriority w:val="99"/>
     <w:semiHidden/>
     <w:unhideWhenUsed/>
+    <w:qFormat/>
     <w:tblPr>
       <w:tblInd w:w="0" w:type="dxa"/>
       <w:tblCellMar>
@@ -5653,6 +6758,48 @@
       <w:color w:val="0000FF" w:themeColor="hyperlink"/>
       <w:u w:val="single"/>
     </w:rPr>
+  </w:style>
+  <w:style w:type="paragraph" w:styleId="a6">
+    <w:name w:val="TOC Heading"/>
+    <w:basedOn w:val="1"/>
+    <w:next w:val="a"/>
+    <w:uiPriority w:val="39"/>
+    <w:semiHidden/>
+    <w:unhideWhenUsed/>
+    <w:qFormat/>
+    <w:rsid w:val="00EE106B"/>
+    <w:pPr>
+      <w:pBdr>
+        <w:top w:val="none" w:sz="0" w:space="0" w:color="auto"/>
+        <w:left w:val="none" w:sz="0" w:space="0" w:color="auto"/>
+        <w:bottom w:val="none" w:sz="0" w:space="0" w:color="auto"/>
+        <w:right w:val="none" w:sz="0" w:space="0" w:color="auto"/>
+        <w:between w:val="none" w:sz="0" w:space="0" w:color="auto"/>
+      </w:pBdr>
+      <w:spacing w:before="480" w:after="0"/>
+      <w:outlineLvl w:val="9"/>
+    </w:pPr>
+    <w:rPr>
+      <w:rFonts w:asciiTheme="majorHAnsi" w:eastAsiaTheme="majorEastAsia" w:hAnsiTheme="majorHAnsi" w:cstheme="majorBidi"/>
+      <w:b/>
+      <w:bCs/>
+      <w:color w:val="365F91" w:themeColor="accent1" w:themeShade="BF"/>
+      <w:sz w:val="28"/>
+      <w:szCs w:val="28"/>
+      <w:lang w:eastAsia="en-US"/>
+    </w:rPr>
+  </w:style>
+  <w:style w:type="paragraph" w:styleId="12">
+    <w:name w:val="toc 1"/>
+    <w:basedOn w:val="a"/>
+    <w:next w:val="a"/>
+    <w:autoRedefine/>
+    <w:uiPriority w:val="39"/>
+    <w:unhideWhenUsed/>
+    <w:rsid w:val="00EE106B"/>
+    <w:pPr>
+      <w:spacing w:after="100"/>
+    </w:pPr>
   </w:style>
 </w:styles>
 </file>
@@ -6128,4 +7275,16 @@
   <a:objectDefaults/>
   <a:extraClrSchemeLst/>
 </a:theme>
+</file>
+
+<file path=customXml/item1.xml><?xml version="1.0" encoding="utf-8"?>
+<b:Sources xmlns:b="http://schemas.openxmlformats.org/officeDocument/2006/bibliography" xmlns="http://schemas.openxmlformats.org/officeDocument/2006/bibliography" SelectedStyle="\APA.XSL" StyleName="APA Fifth Edition"/>
+</file>
+
+<file path=customXml/itemProps1.xml><?xml version="1.0" encoding="utf-8"?>
+<ds:datastoreItem xmlns:ds="http://schemas.openxmlformats.org/officeDocument/2006/customXml" ds:itemID="{FF0DAC66-95BC-45D6-BD9A-151C6E2E182D}">
+  <ds:schemaRefs>
+    <ds:schemaRef ds:uri="http://schemas.openxmlformats.org/officeDocument/2006/bibliography"/>
+  </ds:schemaRefs>
+</ds:datastoreItem>
 </file>
</xml_diff>